<commit_message>
Code committed for Download PDF.
</commit_message>
<xml_diff>
--- a/HRMS/File Formats/Letter head.docx
+++ b/HRMS/File Formats/Letter head.docx
@@ -47,7 +47,7 @@
       </w:tblPr>
       <w:tblGrid>
         <w:gridCol w:w="5935"/>
-        <w:gridCol w:w="2551"/>
+        <w:gridCol w:w="2340"/>
       </w:tblGrid>
       <w:tr>
         <w:trPr>
@@ -121,27 +121,7 @@
                 <w:sz w:val="20"/>
                 <w:szCs w:val="20"/>
               </w:rPr>
-              <w:t>&lt;</w:t>
-            </w:r>
-            <w:proofErr w:type="spellStart"/>
-            <w:r>
-              <w:rPr>
-                <w:rFonts w:ascii="Arial CE" w:eastAsia="Times New Roman" w:hAnsi="Arial CE" w:cs="Arial CE"/>
-                <w:color w:val="000000"/>
-                <w:sz w:val="20"/>
-                <w:szCs w:val="20"/>
-              </w:rPr>
               <w:t>FullName</w:t>
-            </w:r>
-            <w:proofErr w:type="spellEnd"/>
-            <w:r>
-              <w:rPr>
-                <w:rFonts w:ascii="Arial CE" w:eastAsia="Times New Roman" w:hAnsi="Arial CE" w:cs="Arial CE"/>
-                <w:color w:val="000000"/>
-                <w:sz w:val="20"/>
-                <w:szCs w:val="20"/>
-              </w:rPr>
-              <w:t>&gt;</w:t>
             </w:r>
           </w:p>
         </w:tc>
@@ -218,7 +198,7 @@
                 <w:sz w:val="20"/>
                 <w:szCs w:val="20"/>
               </w:rPr>
-              <w:t>&lt;Month&gt;-&lt;</w:t>
+              <w:t>Month-</w:t>
             </w:r>
             <w:r>
               <w:rPr>
@@ -228,15 +208,6 @@
                 <w:szCs w:val="20"/>
               </w:rPr>
               <w:t>Year</w:t>
-            </w:r>
-            <w:r>
-              <w:rPr>
-                <w:rFonts w:ascii="Arial CE" w:eastAsia="Times New Roman" w:hAnsi="Arial CE" w:cs="Arial CE"/>
-                <w:color w:val="000000"/>
-                <w:sz w:val="20"/>
-                <w:szCs w:val="20"/>
-              </w:rPr>
-              <w:t>&gt;</w:t>
             </w:r>
           </w:p>
         </w:tc>
@@ -313,27 +284,7 @@
                 <w:sz w:val="20"/>
                 <w:szCs w:val="20"/>
               </w:rPr>
-              <w:t>&lt;</w:t>
-            </w:r>
-            <w:proofErr w:type="spellStart"/>
-            <w:r>
-              <w:rPr>
-                <w:rFonts w:ascii="Arial CE" w:eastAsia="Times New Roman" w:hAnsi="Arial CE" w:cs="Arial CE"/>
-                <w:color w:val="000000"/>
-                <w:sz w:val="20"/>
-                <w:szCs w:val="20"/>
-              </w:rPr>
               <w:t>MonthDays</w:t>
-            </w:r>
-            <w:proofErr w:type="spellEnd"/>
-            <w:r>
-              <w:rPr>
-                <w:rFonts w:ascii="Arial CE" w:eastAsia="Times New Roman" w:hAnsi="Arial CE" w:cs="Arial CE"/>
-                <w:color w:val="000000"/>
-                <w:sz w:val="20"/>
-                <w:szCs w:val="20"/>
-              </w:rPr>
-              <w:t>&gt;</w:t>
             </w:r>
           </w:p>
         </w:tc>
@@ -481,23 +432,7 @@
                 <w:sz w:val="20"/>
                 <w:szCs w:val="20"/>
               </w:rPr>
-              <w:t>&lt;</w:t>
-            </w:r>
-            <w:r>
-              <w:rPr>
-                <w:rFonts w:ascii="Arial" w:eastAsia="Times New Roman" w:hAnsi="Arial" w:cs="Arial"/>
-                <w:sz w:val="20"/>
-                <w:szCs w:val="20"/>
-              </w:rPr>
               <w:t>Basic</w:t>
-            </w:r>
-            <w:r>
-              <w:rPr>
-                <w:rFonts w:ascii="Arial" w:eastAsia="Times New Roman" w:hAnsi="Arial" w:cs="Arial"/>
-                <w:sz w:val="20"/>
-                <w:szCs w:val="20"/>
-              </w:rPr>
-              <w:t>&gt;</w:t>
             </w:r>
           </w:p>
         </w:tc>
@@ -572,23 +507,7 @@
                 <w:sz w:val="20"/>
                 <w:szCs w:val="20"/>
               </w:rPr>
-              <w:t>&lt;</w:t>
-            </w:r>
-            <w:r>
-              <w:rPr>
-                <w:rFonts w:ascii="Arial" w:eastAsia="Times New Roman" w:hAnsi="Arial" w:cs="Arial"/>
-                <w:sz w:val="20"/>
-                <w:szCs w:val="20"/>
-              </w:rPr>
               <w:t>HRA</w:t>
-            </w:r>
-            <w:r>
-              <w:rPr>
-                <w:rFonts w:ascii="Arial" w:eastAsia="Times New Roman" w:hAnsi="Arial" w:cs="Arial"/>
-                <w:sz w:val="20"/>
-                <w:szCs w:val="20"/>
-              </w:rPr>
-              <w:t>&gt;</w:t>
             </w:r>
           </w:p>
         </w:tc>
@@ -663,25 +582,7 @@
                 <w:sz w:val="20"/>
                 <w:szCs w:val="20"/>
               </w:rPr>
-              <w:t>&lt;</w:t>
-            </w:r>
-            <w:proofErr w:type="spellStart"/>
-            <w:r>
-              <w:rPr>
-                <w:rFonts w:ascii="Arial" w:eastAsia="Times New Roman" w:hAnsi="Arial" w:cs="Arial"/>
-                <w:sz w:val="20"/>
-                <w:szCs w:val="20"/>
-              </w:rPr>
               <w:t>ConveyanceAllowance</w:t>
-            </w:r>
-            <w:proofErr w:type="spellEnd"/>
-            <w:r>
-              <w:rPr>
-                <w:rFonts w:ascii="Arial" w:eastAsia="Times New Roman" w:hAnsi="Arial" w:cs="Arial"/>
-                <w:sz w:val="20"/>
-                <w:szCs w:val="20"/>
-              </w:rPr>
-              <w:t>&gt;</w:t>
             </w:r>
           </w:p>
         </w:tc>
@@ -756,25 +657,7 @@
                 <w:sz w:val="20"/>
                 <w:szCs w:val="20"/>
               </w:rPr>
-              <w:t>&lt;</w:t>
-            </w:r>
-            <w:proofErr w:type="spellStart"/>
-            <w:r>
-              <w:rPr>
-                <w:rFonts w:ascii="Arial" w:eastAsia="Times New Roman" w:hAnsi="Arial" w:cs="Arial"/>
-                <w:sz w:val="20"/>
-                <w:szCs w:val="20"/>
-              </w:rPr>
               <w:t>OtherAllowance</w:t>
-            </w:r>
-            <w:proofErr w:type="spellEnd"/>
-            <w:r>
-              <w:rPr>
-                <w:rFonts w:ascii="Arial" w:eastAsia="Times New Roman" w:hAnsi="Arial" w:cs="Arial"/>
-                <w:sz w:val="20"/>
-                <w:szCs w:val="20"/>
-              </w:rPr>
-              <w:t>&gt;</w:t>
             </w:r>
           </w:p>
         </w:tc>
@@ -849,25 +732,7 @@
                 <w:sz w:val="20"/>
                 <w:szCs w:val="20"/>
               </w:rPr>
-              <w:t>&lt;</w:t>
-            </w:r>
-            <w:proofErr w:type="spellStart"/>
-            <w:r>
-              <w:rPr>
-                <w:rFonts w:ascii="Arial" w:eastAsia="Times New Roman" w:hAnsi="Arial" w:cs="Arial"/>
-                <w:sz w:val="20"/>
-                <w:szCs w:val="20"/>
-              </w:rPr>
               <w:t>MedicalReimbursement</w:t>
-            </w:r>
-            <w:proofErr w:type="spellEnd"/>
-            <w:r>
-              <w:rPr>
-                <w:rFonts w:ascii="Arial" w:eastAsia="Times New Roman" w:hAnsi="Arial" w:cs="Arial"/>
-                <w:sz w:val="20"/>
-                <w:szCs w:val="20"/>
-              </w:rPr>
-              <w:t>&gt;</w:t>
             </w:r>
           </w:p>
         </w:tc>
@@ -942,25 +807,7 @@
                 <w:sz w:val="20"/>
                 <w:szCs w:val="20"/>
               </w:rPr>
-              <w:t>&lt;</w:t>
-            </w:r>
-            <w:proofErr w:type="spellStart"/>
-            <w:r>
-              <w:rPr>
-                <w:rFonts w:ascii="Arial" w:eastAsia="Times New Roman" w:hAnsi="Arial" w:cs="Arial"/>
-                <w:sz w:val="20"/>
-                <w:szCs w:val="20"/>
-              </w:rPr>
               <w:t>AdvanceSalary</w:t>
-            </w:r>
-            <w:proofErr w:type="spellEnd"/>
-            <w:r>
-              <w:rPr>
-                <w:rFonts w:ascii="Arial" w:eastAsia="Times New Roman" w:hAnsi="Arial" w:cs="Arial"/>
-                <w:sz w:val="20"/>
-                <w:szCs w:val="20"/>
-              </w:rPr>
-              <w:t>&gt;</w:t>
             </w:r>
           </w:p>
         </w:tc>
@@ -1035,23 +882,7 @@
                 <w:sz w:val="20"/>
                 <w:szCs w:val="20"/>
               </w:rPr>
-              <w:t>&lt;</w:t>
-            </w:r>
-            <w:r>
-              <w:rPr>
-                <w:rFonts w:ascii="Arial" w:eastAsia="Times New Roman" w:hAnsi="Arial" w:cs="Arial"/>
-                <w:sz w:val="20"/>
-                <w:szCs w:val="20"/>
-              </w:rPr>
               <w:t>Incentive</w:t>
-            </w:r>
-            <w:r>
-              <w:rPr>
-                <w:rFonts w:ascii="Arial" w:eastAsia="Times New Roman" w:hAnsi="Arial" w:cs="Arial"/>
-                <w:sz w:val="20"/>
-                <w:szCs w:val="20"/>
-              </w:rPr>
-              <w:t>&gt;</w:t>
             </w:r>
           </w:p>
         </w:tc>
@@ -1126,23 +957,7 @@
                 <w:sz w:val="20"/>
                 <w:szCs w:val="20"/>
               </w:rPr>
-              <w:t>&lt;</w:t>
-            </w:r>
-            <w:r>
-              <w:rPr>
-                <w:rFonts w:ascii="Arial" w:eastAsia="Times New Roman" w:hAnsi="Arial" w:cs="Arial"/>
-                <w:sz w:val="20"/>
-                <w:szCs w:val="20"/>
-              </w:rPr>
               <w:t>PLI</w:t>
-            </w:r>
-            <w:r>
-              <w:rPr>
-                <w:rFonts w:ascii="Arial" w:eastAsia="Times New Roman" w:hAnsi="Arial" w:cs="Arial"/>
-                <w:sz w:val="20"/>
-                <w:szCs w:val="20"/>
-              </w:rPr>
-              <w:t>&gt;</w:t>
             </w:r>
           </w:p>
         </w:tc>
@@ -1183,27 +998,7 @@
                 <w:sz w:val="20"/>
                 <w:szCs w:val="20"/>
               </w:rPr>
-              <w:t xml:space="preserve">Ex-gratia/PL </w:t>
-            </w:r>
-            <w:proofErr w:type="spellStart"/>
-            <w:r>
-              <w:rPr>
-                <w:rFonts w:ascii="Arial CE" w:eastAsia="Times New Roman" w:hAnsi="Arial CE" w:cs="Arial CE"/>
-                <w:color w:val="000000"/>
-                <w:sz w:val="20"/>
-                <w:szCs w:val="20"/>
-              </w:rPr>
-              <w:t>Encashed</w:t>
-            </w:r>
-            <w:proofErr w:type="spellEnd"/>
-            <w:r>
-              <w:rPr>
-                <w:rFonts w:ascii="Arial CE" w:eastAsia="Times New Roman" w:hAnsi="Arial CE" w:cs="Arial CE"/>
-                <w:color w:val="000000"/>
-                <w:sz w:val="20"/>
-                <w:szCs w:val="20"/>
-              </w:rPr>
-              <w:t>/Other</w:t>
+              <w:t>Ex-gratia/PL Encashed/Other</w:t>
             </w:r>
           </w:p>
         </w:tc>
@@ -1237,25 +1032,7 @@
                 <w:sz w:val="20"/>
                 <w:szCs w:val="20"/>
               </w:rPr>
-              <w:t>&lt;</w:t>
-            </w:r>
-            <w:proofErr w:type="spellStart"/>
-            <w:r>
-              <w:rPr>
-                <w:rFonts w:ascii="Arial" w:eastAsia="Times New Roman" w:hAnsi="Arial" w:cs="Arial"/>
-                <w:sz w:val="20"/>
-                <w:szCs w:val="20"/>
-              </w:rPr>
               <w:t>Exgratia</w:t>
-            </w:r>
-            <w:proofErr w:type="spellEnd"/>
-            <w:r>
-              <w:rPr>
-                <w:rFonts w:ascii="Arial" w:eastAsia="Times New Roman" w:hAnsi="Arial" w:cs="Arial"/>
-                <w:sz w:val="20"/>
-                <w:szCs w:val="20"/>
-              </w:rPr>
-              <w:t>&gt;</w:t>
             </w:r>
           </w:p>
         </w:tc>
@@ -1296,19 +1073,8 @@
                 <w:sz w:val="20"/>
                 <w:szCs w:val="20"/>
               </w:rPr>
-              <w:t xml:space="preserve">Reimbursement </w:t>
-            </w:r>
-            <w:proofErr w:type="spellStart"/>
-            <w:r>
-              <w:rPr>
-                <w:rFonts w:ascii="Arial CE" w:eastAsia="Times New Roman" w:hAnsi="Arial CE" w:cs="Arial CE"/>
-                <w:color w:val="000000"/>
-                <w:sz w:val="20"/>
-                <w:szCs w:val="20"/>
-              </w:rPr>
-              <w:t>ofexp</w:t>
-            </w:r>
-            <w:proofErr w:type="spellEnd"/>
+              <w:t>Reimbursement ofexp</w:t>
+            </w:r>
           </w:p>
         </w:tc>
         <w:tc>
@@ -1341,25 +1107,7 @@
                 <w:sz w:val="20"/>
                 <w:szCs w:val="20"/>
               </w:rPr>
-              <w:t>&lt;</w:t>
-            </w:r>
-            <w:proofErr w:type="spellStart"/>
-            <w:r>
-              <w:rPr>
-                <w:rFonts w:ascii="Arial" w:eastAsia="Times New Roman" w:hAnsi="Arial" w:cs="Arial"/>
-                <w:sz w:val="20"/>
-                <w:szCs w:val="20"/>
-              </w:rPr>
               <w:t>ReimbursementOfexp</w:t>
-            </w:r>
-            <w:proofErr w:type="spellEnd"/>
-            <w:r>
-              <w:rPr>
-                <w:rFonts w:ascii="Arial" w:eastAsia="Times New Roman" w:hAnsi="Arial" w:cs="Arial"/>
-                <w:sz w:val="20"/>
-                <w:szCs w:val="20"/>
-              </w:rPr>
-              <w:t>&gt;</w:t>
             </w:r>
           </w:p>
         </w:tc>
@@ -1442,27 +1190,7 @@
                 <w:sz w:val="20"/>
                 <w:szCs w:val="20"/>
               </w:rPr>
-              <w:t>&lt;</w:t>
-            </w:r>
-            <w:r>
-              <w:rPr>
-                <w:rFonts w:ascii="Arial" w:eastAsia="Times New Roman" w:hAnsi="Arial" w:cs="Arial"/>
-                <w:b/>
-                <w:bCs/>
-                <w:sz w:val="20"/>
-                <w:szCs w:val="20"/>
-              </w:rPr>
               <w:t>Total</w:t>
-            </w:r>
-            <w:r>
-              <w:rPr>
-                <w:rFonts w:ascii="Arial" w:eastAsia="Times New Roman" w:hAnsi="Arial" w:cs="Arial"/>
-                <w:b/>
-                <w:bCs/>
-                <w:sz w:val="20"/>
-                <w:szCs w:val="20"/>
-              </w:rPr>
-              <w:t>&gt;</w:t>
             </w:r>
           </w:p>
         </w:tc>
@@ -1617,23 +1345,7 @@
                 <w:sz w:val="20"/>
                 <w:szCs w:val="20"/>
               </w:rPr>
-              <w:t>&lt;</w:t>
-            </w:r>
-            <w:r>
-              <w:rPr>
-                <w:rFonts w:ascii="Arial" w:eastAsia="Times New Roman" w:hAnsi="Arial" w:cs="Arial"/>
-                <w:sz w:val="20"/>
-                <w:szCs w:val="20"/>
-              </w:rPr>
               <w:t>TDS</w:t>
-            </w:r>
-            <w:r>
-              <w:rPr>
-                <w:rFonts w:ascii="Arial" w:eastAsia="Times New Roman" w:hAnsi="Arial" w:cs="Arial"/>
-                <w:sz w:val="20"/>
-                <w:szCs w:val="20"/>
-              </w:rPr>
-              <w:t>&gt;</w:t>
             </w:r>
           </w:p>
         </w:tc>
@@ -1708,23 +1420,7 @@
                 <w:sz w:val="20"/>
                 <w:szCs w:val="20"/>
               </w:rPr>
-              <w:t>&lt;</w:t>
-            </w:r>
-            <w:r>
-              <w:rPr>
-                <w:rFonts w:ascii="Arial" w:eastAsia="Times New Roman" w:hAnsi="Arial" w:cs="Arial"/>
-                <w:sz w:val="20"/>
-                <w:szCs w:val="20"/>
-              </w:rPr>
               <w:t>EPF</w:t>
-            </w:r>
-            <w:r>
-              <w:rPr>
-                <w:rFonts w:ascii="Arial" w:eastAsia="Times New Roman" w:hAnsi="Arial" w:cs="Arial"/>
-                <w:sz w:val="20"/>
-                <w:szCs w:val="20"/>
-              </w:rPr>
-              <w:t>&gt;</w:t>
             </w:r>
           </w:p>
         </w:tc>
@@ -1799,25 +1495,7 @@
                 <w:sz w:val="20"/>
                 <w:szCs w:val="20"/>
               </w:rPr>
-              <w:t>&lt;</w:t>
-            </w:r>
-            <w:proofErr w:type="spellStart"/>
-            <w:r>
-              <w:rPr>
-                <w:rFonts w:ascii="Arial" w:eastAsia="Times New Roman" w:hAnsi="Arial" w:cs="Arial"/>
-                <w:sz w:val="20"/>
-                <w:szCs w:val="20"/>
-              </w:rPr>
               <w:t>ProfessionalTax</w:t>
-            </w:r>
-            <w:proofErr w:type="spellEnd"/>
-            <w:r>
-              <w:rPr>
-                <w:rFonts w:ascii="Arial" w:eastAsia="Times New Roman" w:hAnsi="Arial" w:cs="Arial"/>
-                <w:sz w:val="20"/>
-                <w:szCs w:val="20"/>
-              </w:rPr>
-              <w:t>&gt;</w:t>
             </w:r>
           </w:p>
         </w:tc>
@@ -1892,23 +1570,7 @@
                 <w:sz w:val="20"/>
                 <w:szCs w:val="20"/>
               </w:rPr>
-              <w:t>&lt;</w:t>
-            </w:r>
-            <w:r>
-              <w:rPr>
-                <w:rFonts w:ascii="Arial" w:eastAsia="Times New Roman" w:hAnsi="Arial" w:cs="Arial"/>
-                <w:sz w:val="20"/>
-                <w:szCs w:val="20"/>
-              </w:rPr>
               <w:t>Leave</w:t>
-            </w:r>
-            <w:r>
-              <w:rPr>
-                <w:rFonts w:ascii="Arial" w:eastAsia="Times New Roman" w:hAnsi="Arial" w:cs="Arial"/>
-                <w:sz w:val="20"/>
-                <w:szCs w:val="20"/>
-              </w:rPr>
-              <w:t>&gt;</w:t>
             </w:r>
           </w:p>
         </w:tc>
@@ -1983,23 +1645,7 @@
                 <w:sz w:val="20"/>
                 <w:szCs w:val="20"/>
               </w:rPr>
-              <w:t>&lt;</w:t>
-            </w:r>
-            <w:r>
-              <w:rPr>
-                <w:rFonts w:ascii="Arial" w:eastAsia="Times New Roman" w:hAnsi="Arial" w:cs="Arial"/>
-                <w:sz w:val="20"/>
-                <w:szCs w:val="20"/>
-              </w:rPr>
               <w:t>Advance</w:t>
-            </w:r>
-            <w:r>
-              <w:rPr>
-                <w:rFonts w:ascii="Arial" w:eastAsia="Times New Roman" w:hAnsi="Arial" w:cs="Arial"/>
-                <w:sz w:val="20"/>
-                <w:szCs w:val="20"/>
-              </w:rPr>
-              <w:t>&gt;</w:t>
             </w:r>
           </w:p>
         </w:tc>
@@ -2154,23 +1800,7 @@
                 <w:sz w:val="20"/>
                 <w:szCs w:val="20"/>
               </w:rPr>
-              <w:t>&lt;</w:t>
-            </w:r>
-            <w:r>
-              <w:rPr>
-                <w:rFonts w:ascii="Arial" w:eastAsia="Times New Roman" w:hAnsi="Arial" w:cs="Arial"/>
-                <w:sz w:val="20"/>
-                <w:szCs w:val="20"/>
-              </w:rPr>
               <w:t>Salary</w:t>
-            </w:r>
-            <w:r>
-              <w:rPr>
-                <w:rFonts w:ascii="Arial" w:eastAsia="Times New Roman" w:hAnsi="Arial" w:cs="Arial"/>
-                <w:sz w:val="20"/>
-                <w:szCs w:val="20"/>
-              </w:rPr>
-              <w:t>&gt;</w:t>
             </w:r>
           </w:p>
         </w:tc>
@@ -2253,29 +1883,7 @@
                 <w:sz w:val="20"/>
                 <w:szCs w:val="20"/>
               </w:rPr>
-              <w:t>&lt;</w:t>
-            </w:r>
-            <w:proofErr w:type="spellStart"/>
-            <w:r>
-              <w:rPr>
-                <w:rFonts w:ascii="Arial" w:eastAsia="Times New Roman" w:hAnsi="Arial" w:cs="Arial"/>
-                <w:b/>
-                <w:bCs/>
-                <w:sz w:val="20"/>
-                <w:szCs w:val="20"/>
-              </w:rPr>
               <w:t>TotalPayment</w:t>
-            </w:r>
-            <w:proofErr w:type="spellEnd"/>
-            <w:r>
-              <w:rPr>
-                <w:rFonts w:ascii="Arial" w:eastAsia="Times New Roman" w:hAnsi="Arial" w:cs="Arial"/>
-                <w:b/>
-                <w:bCs/>
-                <w:sz w:val="20"/>
-                <w:szCs w:val="20"/>
-              </w:rPr>
-              <w:t>&gt;</w:t>
             </w:r>
           </w:p>
         </w:tc>
@@ -2426,23 +2034,7 @@
                 <w:sz w:val="20"/>
                 <w:szCs w:val="20"/>
               </w:rPr>
-              <w:t>&lt;</w:t>
-            </w:r>
-            <w:r>
-              <w:rPr>
-                <w:rFonts w:ascii="Arial" w:eastAsia="Times New Roman" w:hAnsi="Arial" w:cs="Arial"/>
-                <w:sz w:val="20"/>
-                <w:szCs w:val="20"/>
-              </w:rPr>
               <w:t>YTDS</w:t>
-            </w:r>
-            <w:r>
-              <w:rPr>
-                <w:rFonts w:ascii="Arial" w:eastAsia="Times New Roman" w:hAnsi="Arial" w:cs="Arial"/>
-                <w:sz w:val="20"/>
-                <w:szCs w:val="20"/>
-              </w:rPr>
-              <w:t>&gt;</w:t>
             </w:r>
           </w:p>
         </w:tc>
@@ -2517,22 +2109,6 @@
               </w:rPr>
               <w:t> </w:t>
             </w:r>
-            <w:r>
-              <w:rPr>
-                <w:rFonts w:ascii="Arial" w:eastAsia="Times New Roman" w:hAnsi="Arial" w:cs="Arial"/>
-                <w:sz w:val="20"/>
-                <w:szCs w:val="20"/>
-              </w:rPr>
-              <w:t>&lt;</w:t>
-            </w:r>
-            <w:r>
-              <w:rPr>
-                <w:rFonts w:ascii="Arial" w:eastAsia="Times New Roman" w:hAnsi="Arial" w:cs="Arial"/>
-                <w:sz w:val="20"/>
-                <w:szCs w:val="20"/>
-              </w:rPr>
-              <w:t>Note</w:t>
-            </w:r>
             <w:bookmarkStart w:id="0" w:name="_GoBack"/>
             <w:bookmarkEnd w:id="0"/>
             <w:r>
@@ -2541,7 +2117,7 @@
                 <w:sz w:val="20"/>
                 <w:szCs w:val="20"/>
               </w:rPr>
-              <w:t>&gt;</w:t>
+              <w:t>Note</w:t>
             </w:r>
           </w:p>
         </w:tc>
@@ -4677,7 +4253,7 @@
 </file>
 
 <file path=customXml/itemProps1.xml><?xml version="1.0" encoding="utf-8"?>
-<ds:datastoreItem xmlns:ds="http://schemas.openxmlformats.org/officeDocument/2006/customXml" ds:itemID="{84505E25-9C6B-42FB-BCE8-675E91B3091B}">
+<ds:datastoreItem xmlns:ds="http://schemas.openxmlformats.org/officeDocument/2006/customXml" ds:itemID="{8F7B2EB7-F21C-4D94-8373-6F0E89FB91BE}">
   <ds:schemaRefs>
     <ds:schemaRef ds:uri="http://schemas.openxmlformats.org/officeDocument/2006/bibliography"/>
   </ds:schemaRefs>

</xml_diff>